<commit_message>
complete the text of the questions and travel destination descriptions
</commit_message>
<xml_diff>
--- a/Questions text.docx
+++ b/Questions text.docx
@@ -3,156 +3,213 @@
 <w:document xmlns:wpc="http://schemas.microsoft.com/office/word/2010/wordprocessingCanvas" xmlns:mo="http://schemas.microsoft.com/office/mac/office/2008/main" xmlns:mc="http://schemas.openxmlformats.org/markup-compatibility/2006" xmlns:mv="urn:schemas-microsoft-com:mac:vml" xmlns:o="urn:schemas-microsoft-com:office:office" xmlns:r="http://schemas.openxmlformats.org/officeDocument/2006/relationships" xmlns:m="http://schemas.openxmlformats.org/officeDocument/2006/math" xmlns:v="urn:schemas-microsoft-com:vml" xmlns:wp14="http://schemas.microsoft.com/office/word/2010/wordprocessingDrawing" xmlns:wp="http://schemas.openxmlformats.org/drawingml/2006/wordprocessingDrawing" xmlns:w10="urn:schemas-microsoft-com:office:word" xmlns:w="http://schemas.openxmlformats.org/wordprocessingml/2006/main" xmlns:w14="http://schemas.microsoft.com/office/word/2010/wordml" xmlns:w15="http://schemas.microsoft.com/office/word/2012/wordml" xmlns:wpg="http://schemas.microsoft.com/office/word/2010/wordprocessingGroup" xmlns:wpi="http://schemas.microsoft.com/office/word/2010/wordprocessingInk" xmlns:wne="http://schemas.microsoft.com/office/word/2006/wordml" xmlns:wps="http://schemas.microsoft.com/office/word/2010/wordprocessingShape" mc:Ignorable="w14 w15 wp14">
   <w:body>
     <w:p>
-      <w:r>
-        <w:t>Questions text</w:t>
-      </w:r>
-    </w:p>
-    <w:p>
-      <w:r>
-        <w:t>When it comes to getting away, you prefer:</w:t>
+      <w:pPr>
+        <w:rPr>
+          <w:b/>
+        </w:rPr>
+      </w:pPr>
+      <w:r>
+        <w:rPr>
+          <w:b/>
+        </w:rPr>
+        <w:t>You win a radio contest offering airline tickets to anyplace in the world. Your first thought is</w:t>
+      </w:r>
+      <w:r>
+        <w:rPr>
+          <w:b/>
+        </w:rPr>
+        <w:t>:</w:t>
+      </w:r>
+    </w:p>
+    <w:p>
+      <w:r>
+        <w:t xml:space="preserve">Let’s get out of here! Where is my passport? </w:t>
+      </w:r>
+    </w:p>
+    <w:p>
+      <w:r>
+        <w:t>I’d love to check of another state on my bucket list!</w:t>
+      </w:r>
+    </w:p>
+    <w:p>
+      <w:pPr>
+        <w:rPr>
+          <w:b/>
+        </w:rPr>
+      </w:pPr>
+    </w:p>
+    <w:p>
+      <w:pPr>
+        <w:rPr>
+          <w:b/>
+        </w:rPr>
+      </w:pPr>
+      <w:r>
+        <w:rPr>
+          <w:b/>
+        </w:rPr>
+        <w:t>When looking at vacation magazines, you find yourself drawn to images of</w:t>
+      </w:r>
+    </w:p>
+    <w:p>
+      <w:r>
+        <w:t>Lush, outdoor landscapes.</w:t>
+      </w:r>
+    </w:p>
+    <w:p>
+      <w:r>
+        <w:t>Dramatic city skylines.</w:t>
+      </w:r>
+    </w:p>
+    <w:p>
+      <w:pPr>
+        <w:rPr>
+          <w:b/>
+        </w:rPr>
+      </w:pPr>
+    </w:p>
+    <w:p>
+      <w:pPr>
+        <w:rPr>
+          <w:b/>
+        </w:rPr>
+      </w:pPr>
+      <w:r>
+        <w:rPr>
+          <w:b/>
+        </w:rPr>
+        <w:t>What</w:t>
+      </w:r>
+      <w:r>
+        <w:rPr>
+          <w:b/>
+        </w:rPr>
+        <w:t xml:space="preserve"> i</w:t>
+      </w:r>
+      <w:r>
+        <w:rPr>
+          <w:b/>
+        </w:rPr>
+        <w:t>s your favorite aspect of a vacations?</w:t>
+      </w:r>
+    </w:p>
+    <w:p>
+      <w:pPr>
+        <w:rPr>
+          <w:b/>
+        </w:rPr>
+      </w:pPr>
+      <w:r>
+        <w:rPr>
+          <w:b/>
+        </w:rPr>
+        <w:t>When it co</w:t>
+      </w:r>
+      <w:r>
+        <w:rPr>
+          <w:b/>
+        </w:rPr>
+        <w:t>mes to getting away, you prefer to spend your time</w:t>
+      </w:r>
+    </w:p>
+    <w:p>
+      <w:r>
+        <w:t>Seeing art or places with historical significance</w:t>
+      </w:r>
+    </w:p>
+    <w:p>
+      <w:r>
+        <w:t>In the outdoors being active</w:t>
+      </w:r>
+    </w:p>
+    <w:p>
+      <w:r>
+        <w:t>Eating and drinking everything!</w:t>
+      </w:r>
+      <w:bookmarkStart w:id="0" w:name="_GoBack"/>
+      <w:bookmarkEnd w:id="0"/>
+    </w:p>
+    <w:p>
+      <w:r>
+        <w:t>Lounging with a book on a beach or in a coffee shop</w:t>
+      </w:r>
+    </w:p>
+    <w:p>
+      <w:r>
+        <w:t>Exploring cultures and making new friends with locals!</w:t>
+      </w:r>
+    </w:p>
+    <w:p>
+      <w:pPr>
+        <w:rPr>
+          <w:b/>
+        </w:rPr>
+      </w:pPr>
+    </w:p>
+    <w:p>
+      <w:pPr>
+        <w:rPr>
+          <w:b/>
+        </w:rPr>
+      </w:pPr>
+      <w:r>
+        <w:rPr>
+          <w:b/>
+        </w:rPr>
+        <w:t>How adventurous would you consider yourself?</w:t>
+      </w:r>
+    </w:p>
+    <w:p>
+      <w:r>
+        <w:t>Adventure is my middle name</w:t>
+      </w:r>
+    </w:p>
+    <w:p>
+      <w:r>
+        <w:t>I dabble in adventure.</w:t>
+      </w:r>
+    </w:p>
+    <w:p>
+      <w:r>
+        <w:t>I like quiet activities, safety first!</w:t>
       </w:r>
     </w:p>
     <w:p/>
     <w:p>
-      <w:r>
-        <w:t>Exciting, bustling cities in other parts of the world. There are so many interesting people to meet.</w:t>
-      </w:r>
-    </w:p>
-    <w:p>
-      <w:r>
-        <w:t>Anything outdoors, with friendly people just like myself.</w:t>
-      </w:r>
-    </w:p>
-    <w:p/>
-    <w:p>
-      <w:r>
-        <w:t>When looking at vacation magazines, you find yourself drawn to images of</w:t>
-      </w:r>
-    </w:p>
-    <w:p/>
-    <w:p>
-      <w:r>
-        <w:t>Lush, outdoor landscapes.</w:t>
-      </w:r>
-    </w:p>
-    <w:p>
-      <w:r>
-        <w:t>Dramatic city skylines.</w:t>
-      </w:r>
-    </w:p>
-    <w:p>
-      <w:r>
-        <w:t>Secluded, tropical beaches with umbrellas and fruity drinks with fancy straws.</w:t>
-      </w:r>
-    </w:p>
-    <w:p/>
-    <w:p>
-      <w:r>
-        <w:t>You win a radio contest offering airline tickets to anyplace in the world. Your first thought is:</w:t>
-      </w:r>
-    </w:p>
-    <w:p>
-      <w:r>
-        <w:t>Another country.</w:t>
-      </w:r>
-    </w:p>
-    <w:p>
-      <w:r>
-        <w:t>Alaska. It's one place I've never been.</w:t>
-      </w:r>
-    </w:p>
-    <w:p>
-      <w:r>
-        <w:t>Maui's north coast.</w:t>
+      <w:pPr>
+        <w:rPr>
+          <w:b/>
+        </w:rPr>
+      </w:pPr>
+      <w:r>
+        <w:rPr>
+          <w:b/>
+        </w:rPr>
+        <w:t>When it comes to making vacation plans, you:</w:t>
+      </w:r>
+    </w:p>
+    <w:p>
+      <w:r>
+        <w:t xml:space="preserve">Every aspect of the trip as far in advance as possible. I hate when plans change on the fly. </w:t>
+      </w:r>
+    </w:p>
+    <w:p>
+      <w:r>
+        <w:t>Plan a few months in advance. I like having a big picture plan but making decisions day by day.</w:t>
+      </w:r>
+    </w:p>
+    <w:p>
+      <w:r>
+        <w:t>Just buckle up and drive.</w:t>
       </w:r>
     </w:p>
     <w:p/>
     <w:p/>
-    <w:p>
-      <w:r>
-        <w:t>Your favorite color is:</w:t>
-      </w:r>
-    </w:p>
-    <w:p>
-      <w:r>
-        <w:t>Blue, like the ocean and the sky.</w:t>
-      </w:r>
-    </w:p>
-    <w:p>
-      <w:r>
-        <w:t>Green, like the meadows and the fields.</w:t>
-      </w:r>
-    </w:p>
-    <w:p>
-      <w:r>
-        <w:t>Red, like the sunset.</w:t>
-      </w:r>
-    </w:p>
     <w:p/>
-    <w:p>
-      <w:r>
-        <w:t>Your idea of adventure consists of:</w:t>
-      </w:r>
-    </w:p>
-    <w:p>
-      <w:r>
-        <w:t>A junket through Morocco on my way to India.</w:t>
-      </w:r>
-    </w:p>
-    <w:p>
-      <w:r>
-        <w:t>The Jungle Cruise ride at Disneyland.</w:t>
-      </w:r>
-    </w:p>
-    <w:p>
-      <w:r>
-        <w:t>Mountain biking the Great Allegheny Passage from Washington, D.C. to Pennsylvania and beyond.</w:t>
-      </w:r>
-    </w:p>
     <w:p/>
-    <w:p>
-      <w:r>
-        <w:t>Your vacation budget is best suited to:</w:t>
-      </w:r>
-    </w:p>
-    <w:p>
-      <w:r>
-        <w:t>One price for everything. I like paying up front for all-inclusive fun and adventure.</w:t>
-      </w:r>
-    </w:p>
-    <w:p>
-      <w:r>
-        <w:t>Bartering for deals as I go along. That's part of the fun of traveling.</w:t>
-      </w:r>
-    </w:p>
-    <w:p>
-      <w:r>
-        <w:t>Knowing exactly how much I am paying for everything and carrying my coupon book with me.</w:t>
-      </w:r>
-    </w:p>
     <w:p/>
-    <w:p>
-      <w:r>
-        <w:t>When it comes to making vacation plans, you:</w:t>
-      </w:r>
-    </w:p>
-    <w:p>
-      <w:r>
-        <w:t>Plan two years in advance so there are no surprises. I hate when things change at the last minute.</w:t>
-      </w:r>
-    </w:p>
-    <w:p>
-      <w:r>
-        <w:t>Usually make reservations 3-6 months in advance, but will wait until I get there to decide exactly what sites to see.</w:t>
-      </w:r>
-    </w:p>
-    <w:p>
-      <w:r>
-        <w:t>Just get in the car and drive. When I find a place I think is interesting, I'll pull over and talk to the locals.</w:t>
-      </w:r>
-      <w:bookmarkStart w:id="0" w:name="_GoBack"/>
-      <w:bookmarkEnd w:id="0"/>
-    </w:p>
+    <w:p/>
+    <w:p/>
     <w:sectPr>
       <w:pgSz w:w="12240" w:h="15840"/>
       <w:pgMar w:top="1440" w:right="1440" w:bottom="1440" w:left="1440" w:header="720" w:footer="720" w:gutter="0"/>
@@ -561,6 +618,7 @@
   <w:style w:type="paragraph" w:default="1" w:styleId="Normal">
     <w:name w:val="Normal"/>
     <w:qFormat/>
+    <w:rsid w:val="002B705A"/>
   </w:style>
   <w:style w:type="character" w:default="1" w:styleId="DefaultParagraphFont">
     <w:name w:val="Default Paragraph Font"/>

</xml_diff>

<commit_message>
populate my travel distination text in the html and add pictures
</commit_message>
<xml_diff>
--- a/Questions text.docx
+++ b/Questions text.docx
@@ -28,7 +28,19 @@
     </w:p>
     <w:p>
       <w:r>
-        <w:t>I’d love to check of another state on my bucket list!</w:t>
+        <w:t xml:space="preserve">USA! USA! </w:t>
+      </w:r>
+      <w:r>
+        <w:t>I’</w:t>
+      </w:r>
+      <w:r>
+        <w:t>d love to check</w:t>
+      </w:r>
+      <w:r>
+        <w:t xml:space="preserve"> another state off my</w:t>
+      </w:r>
+      <w:r>
+        <w:t xml:space="preserve"> list!</w:t>
       </w:r>
     </w:p>
     <w:p>
@@ -50,6 +62,12 @@
         </w:rPr>
         <w:t>When looking at vacation magazines, you find yourself drawn to images of</w:t>
       </w:r>
+      <w:r>
+        <w:rPr>
+          <w:b/>
+        </w:rPr>
+        <w:t>:</w:t>
+      </w:r>
     </w:p>
     <w:p>
       <w:r>
@@ -114,29 +132,50 @@
     </w:p>
     <w:p>
       <w:r>
-        <w:t>Seeing art or places with historical significance</w:t>
-      </w:r>
-    </w:p>
-    <w:p>
-      <w:r>
-        <w:t>In the outdoors being active</w:t>
-      </w:r>
-    </w:p>
-    <w:p>
-      <w:r>
-        <w:t>Eating and drinking everything!</w:t>
-      </w:r>
+        <w:t xml:space="preserve">Enjoying art and visiting </w:t>
+      </w:r>
+      <w:r>
+        <w:t>places</w:t>
+      </w:r>
+      <w:r>
+        <w:t xml:space="preserve"> steeped in</w:t>
+      </w:r>
+      <w:r>
+        <w:t xml:space="preserve"> historical significance</w:t>
+      </w:r>
+      <w:r>
+        <w:t>.</w:t>
+      </w:r>
+    </w:p>
+    <w:p>
+      <w:r>
+        <w:t>In nature soaking in the fresh air and epic scenery.</w:t>
+      </w:r>
+    </w:p>
+    <w:p>
+      <w:r>
+        <w:t>Eating and dr</w:t>
+      </w:r>
+      <w:r>
+        <w:t>inking my way around town.</w:t>
+      </w:r>
+    </w:p>
+    <w:p>
       <w:bookmarkStart w:id="0" w:name="_GoBack"/>
-      <w:bookmarkEnd w:id="0"/>
-    </w:p>
-    <w:p>
       <w:r>
         <w:t>Lounging with a book on a beach or in a coffee shop</w:t>
       </w:r>
-    </w:p>
-    <w:p>
-      <w:r>
-        <w:t>Exploring cultures and making new friends with locals!</w:t>
+      <w:r>
+        <w:t>.</w:t>
+      </w:r>
+    </w:p>
+    <w:bookmarkEnd w:id="0"/>
+    <w:p>
+      <w:r>
+        <w:t>E</w:t>
+      </w:r>
+      <w:r>
+        <w:t>xploring cultures and having conversations with new people.</w:t>
       </w:r>
     </w:p>
     <w:p>

</xml_diff>